<commit_message>
Added some other useful commands to working with github guide
</commit_message>
<xml_diff>
--- a/Project Guidelines/Working with GitHub.docx
+++ b/Project Guidelines/Working with GitHub.docx
@@ -181,7 +181,27 @@
           <w:sz w:val="24"/>
           <w:szCs w:val="22"/>
         </w:rPr>
-        <w:t>git config --global user.email "[email address]"</w:t>
+        <w:t xml:space="preserve">git config --global </w:t>
+      </w:r>
+      <w:proofErr w:type="spellStart"/>
+      <w:r>
+        <w:rPr>
+          <w:i/>
+          <w:iCs/>
+          <w:sz w:val="24"/>
+          <w:szCs w:val="22"/>
+        </w:rPr>
+        <w:t>user.email</w:t>
+      </w:r>
+      <w:proofErr w:type="spellEnd"/>
+      <w:r>
+        <w:rPr>
+          <w:i/>
+          <w:iCs/>
+          <w:sz w:val="24"/>
+          <w:szCs w:val="22"/>
+        </w:rPr>
+        <w:t xml:space="preserve"> "[email address]"</w:t>
       </w:r>
     </w:p>
     <w:p>
@@ -248,7 +268,43 @@
           <w:szCs w:val="22"/>
           <w:lang w:val="en-US"/>
         </w:rPr>
-        <w:t>to signup for github instead of “[email address]”)</w:t>
+        <w:t xml:space="preserve">to </w:t>
+      </w:r>
+      <w:proofErr w:type="spellStart"/>
+      <w:r>
+        <w:rPr>
+          <w:sz w:val="24"/>
+          <w:szCs w:val="22"/>
+          <w:lang w:val="en-US"/>
+        </w:rPr>
+        <w:t>signup</w:t>
+      </w:r>
+      <w:proofErr w:type="spellEnd"/>
+      <w:r>
+        <w:rPr>
+          <w:sz w:val="24"/>
+          <w:szCs w:val="22"/>
+          <w:lang w:val="en-US"/>
+        </w:rPr>
+        <w:t xml:space="preserve"> for </w:t>
+      </w:r>
+      <w:proofErr w:type="spellStart"/>
+      <w:r>
+        <w:rPr>
+          <w:sz w:val="24"/>
+          <w:szCs w:val="22"/>
+          <w:lang w:val="en-US"/>
+        </w:rPr>
+        <w:t>github</w:t>
+      </w:r>
+      <w:proofErr w:type="spellEnd"/>
+      <w:r>
+        <w:rPr>
+          <w:sz w:val="24"/>
+          <w:szCs w:val="22"/>
+          <w:lang w:val="en-US"/>
+        </w:rPr>
+        <w:t xml:space="preserve"> instead of “[email address]”)</w:t>
       </w:r>
     </w:p>
     <w:p>
@@ -354,7 +410,25 @@
           <w:szCs w:val="22"/>
           <w:lang w:val="en-US"/>
         </w:rPr>
-        <w:t>Initialize this folder as a git repo using the command:</w:t>
+        <w:t xml:space="preserve">Initialize this folder as a </w:t>
+      </w:r>
+      <w:proofErr w:type="spellStart"/>
+      <w:r>
+        <w:rPr>
+          <w:sz w:val="24"/>
+          <w:szCs w:val="22"/>
+          <w:lang w:val="en-US"/>
+        </w:rPr>
+        <w:t>git</w:t>
+      </w:r>
+      <w:proofErr w:type="spellEnd"/>
+      <w:r>
+        <w:rPr>
+          <w:sz w:val="24"/>
+          <w:szCs w:val="22"/>
+          <w:lang w:val="en-US"/>
+        </w:rPr>
+        <w:t xml:space="preserve"> repo using the command:</w:t>
       </w:r>
     </w:p>
     <w:p>
@@ -377,8 +451,20 @@
           <w:szCs w:val="22"/>
           <w:lang w:val="en-US"/>
         </w:rPr>
-        <w:t>git init</w:t>
-      </w:r>
+        <w:t xml:space="preserve">git </w:t>
+      </w:r>
+      <w:proofErr w:type="spellStart"/>
+      <w:r>
+        <w:rPr>
+          <w:i/>
+          <w:iCs/>
+          <w:sz w:val="24"/>
+          <w:szCs w:val="22"/>
+          <w:lang w:val="en-US"/>
+        </w:rPr>
+        <w:t>init</w:t>
+      </w:r>
+      <w:proofErr w:type="spellEnd"/>
     </w:p>
     <w:p>
       <w:pPr>
@@ -419,7 +505,25 @@
           <w:szCs w:val="22"/>
           <w:lang w:val="en-US"/>
         </w:rPr>
-        <w:t>Use the following command to connect to the online git repo and sync it to your pc.</w:t>
+        <w:t xml:space="preserve">Use the following command to connect to the online </w:t>
+      </w:r>
+      <w:proofErr w:type="spellStart"/>
+      <w:r>
+        <w:rPr>
+          <w:sz w:val="24"/>
+          <w:szCs w:val="22"/>
+          <w:lang w:val="en-US"/>
+        </w:rPr>
+        <w:t>git</w:t>
+      </w:r>
+      <w:proofErr w:type="spellEnd"/>
+      <w:r>
+        <w:rPr>
+          <w:sz w:val="24"/>
+          <w:szCs w:val="22"/>
+          <w:lang w:val="en-US"/>
+        </w:rPr>
+        <w:t xml:space="preserve"> repo and sync it to your pc.</w:t>
       </w:r>
     </w:p>
     <w:p>
@@ -449,7 +553,29 @@
           <w:szCs w:val="22"/>
           <w:lang w:val="en-US"/>
         </w:rPr>
-        <w:t>git remote add origin [url]</w:t>
+        <w:t>git remote add origin [</w:t>
+      </w:r>
+      <w:proofErr w:type="spellStart"/>
+      <w:r>
+        <w:rPr>
+          <w:i/>
+          <w:iCs/>
+          <w:sz w:val="24"/>
+          <w:szCs w:val="22"/>
+          <w:lang w:val="en-US"/>
+        </w:rPr>
+        <w:t>url</w:t>
+      </w:r>
+      <w:proofErr w:type="spellEnd"/>
+      <w:r>
+        <w:rPr>
+          <w:i/>
+          <w:iCs/>
+          <w:sz w:val="24"/>
+          <w:szCs w:val="22"/>
+          <w:lang w:val="en-US"/>
+        </w:rPr>
+        <w:t>]</w:t>
       </w:r>
     </w:p>
     <w:p>
@@ -467,7 +593,43 @@
           <w:szCs w:val="22"/>
           <w:lang w:val="en-US"/>
         </w:rPr>
-        <w:t xml:space="preserve">Instead of [url], use the url for our project repo: </w:t>
+        <w:t>Instead of [</w:t>
+      </w:r>
+      <w:proofErr w:type="spellStart"/>
+      <w:r>
+        <w:rPr>
+          <w:sz w:val="24"/>
+          <w:szCs w:val="22"/>
+          <w:lang w:val="en-US"/>
+        </w:rPr>
+        <w:t>url</w:t>
+      </w:r>
+      <w:proofErr w:type="spellEnd"/>
+      <w:r>
+        <w:rPr>
+          <w:sz w:val="24"/>
+          <w:szCs w:val="22"/>
+          <w:lang w:val="en-US"/>
+        </w:rPr>
+        <w:t xml:space="preserve">], use the </w:t>
+      </w:r>
+      <w:proofErr w:type="spellStart"/>
+      <w:r>
+        <w:rPr>
+          <w:sz w:val="24"/>
+          <w:szCs w:val="22"/>
+          <w:lang w:val="en-US"/>
+        </w:rPr>
+        <w:t>url</w:t>
+      </w:r>
+      <w:proofErr w:type="spellEnd"/>
+      <w:r>
+        <w:rPr>
+          <w:sz w:val="24"/>
+          <w:szCs w:val="22"/>
+          <w:lang w:val="en-US"/>
+        </w:rPr>
+        <w:t xml:space="preserve"> for our project repo: </w:t>
       </w:r>
       <w:hyperlink r:id="rId6" w:history="1">
         <w:r>
@@ -1163,8 +1325,19 @@
           <w:sz w:val="24"/>
           <w:szCs w:val="22"/>
         </w:rPr>
-        <w:t>git log --oneline</w:t>
-      </w:r>
+        <w:t>git log --</w:t>
+      </w:r>
+      <w:proofErr w:type="spellStart"/>
+      <w:r>
+        <w:rPr>
+          <w:i/>
+          <w:iCs/>
+          <w:sz w:val="24"/>
+          <w:szCs w:val="22"/>
+        </w:rPr>
+        <w:t>oneline</w:t>
+      </w:r>
+      <w:proofErr w:type="spellEnd"/>
     </w:p>
     <w:p>
       <w:pPr>
@@ -1571,6 +1744,241 @@
         <w:rPr>
           <w:sz w:val="24"/>
           <w:szCs w:val="22"/>
+          <w:lang w:val="en-US"/>
+        </w:rPr>
+      </w:pPr>
+    </w:p>
+    <w:p>
+      <w:pPr>
+        <w:rPr>
+          <w:rFonts w:asciiTheme="majorHAnsi" w:hAnsiTheme="majorHAnsi" w:cstheme="majorHAnsi"/>
+          <w:b/>
+          <w:bCs/>
+          <w:sz w:val="28"/>
+          <w:szCs w:val="24"/>
+          <w:lang w:val="en-US"/>
+        </w:rPr>
+      </w:pPr>
+      <w:r>
+        <w:rPr>
+          <w:rFonts w:asciiTheme="majorHAnsi" w:hAnsiTheme="majorHAnsi" w:cstheme="majorHAnsi"/>
+          <w:b/>
+          <w:bCs/>
+          <w:sz w:val="28"/>
+          <w:szCs w:val="24"/>
+          <w:lang w:val="en-US"/>
+        </w:rPr>
+        <w:t>OTHER USEFUL COMMANDS</w:t>
+      </w:r>
+    </w:p>
+    <w:p>
+      <w:pPr>
+        <w:pStyle w:val="ListParagraph"/>
+        <w:numPr>
+          <w:ilvl w:val="0"/>
+          <w:numId w:val="6"/>
+        </w:numPr>
+        <w:rPr>
+          <w:rFonts w:cstheme="minorHAnsi"/>
+          <w:b/>
+          <w:bCs/>
+          <w:sz w:val="24"/>
+          <w:szCs w:val="22"/>
+          <w:lang w:val="en-US"/>
+        </w:rPr>
+      </w:pPr>
+      <w:r>
+        <w:rPr>
+          <w:rFonts w:cstheme="minorHAnsi"/>
+          <w:sz w:val="24"/>
+          <w:szCs w:val="22"/>
+          <w:lang w:val="en-US"/>
+        </w:rPr>
+        <w:t>To view all branches-</w:t>
+      </w:r>
+    </w:p>
+    <w:p>
+      <w:pPr>
+        <w:pStyle w:val="ListParagraph"/>
+        <w:ind w:firstLine="720"/>
+        <w:rPr>
+          <w:rFonts w:cstheme="minorHAnsi"/>
+          <w:b/>
+          <w:bCs/>
+          <w:sz w:val="24"/>
+          <w:szCs w:val="22"/>
+          <w:lang w:val="en-US"/>
+        </w:rPr>
+      </w:pPr>
+      <w:r>
+        <w:rPr>
+          <w:rFonts w:cstheme="minorHAnsi"/>
+          <w:i/>
+          <w:iCs/>
+          <w:sz w:val="24"/>
+          <w:szCs w:val="22"/>
+          <w:lang w:val="en-US"/>
+        </w:rPr>
+        <w:t>git branch --all</w:t>
+      </w:r>
+    </w:p>
+    <w:p>
+      <w:pPr>
+        <w:pStyle w:val="ListParagraph"/>
+        <w:numPr>
+          <w:ilvl w:val="0"/>
+          <w:numId w:val="6"/>
+        </w:numPr>
+        <w:rPr>
+          <w:rFonts w:cstheme="minorHAnsi"/>
+          <w:i/>
+          <w:iCs/>
+          <w:sz w:val="24"/>
+          <w:szCs w:val="22"/>
+          <w:lang w:val="en-US"/>
+        </w:rPr>
+      </w:pPr>
+      <w:r>
+        <w:rPr>
+          <w:rFonts w:cstheme="minorHAnsi"/>
+          <w:sz w:val="24"/>
+          <w:szCs w:val="22"/>
+          <w:lang w:val="en-US"/>
+        </w:rPr>
+        <w:t>To undo a commit –</w:t>
+      </w:r>
+    </w:p>
+    <w:p>
+      <w:pPr>
+        <w:pStyle w:val="ListParagraph"/>
+        <w:ind w:left="1440"/>
+        <w:rPr>
+          <w:rFonts w:cstheme="minorHAnsi"/>
+          <w:i/>
+          <w:iCs/>
+          <w:sz w:val="24"/>
+          <w:szCs w:val="22"/>
+        </w:rPr>
+      </w:pPr>
+      <w:r>
+        <w:rPr>
+          <w:rFonts w:cstheme="minorHAnsi"/>
+          <w:i/>
+          <w:iCs/>
+          <w:sz w:val="24"/>
+          <w:szCs w:val="22"/>
+        </w:rPr>
+        <w:t>git reset [commit]</w:t>
+      </w:r>
+    </w:p>
+    <w:p>
+      <w:pPr>
+        <w:ind w:left="720"/>
+        <w:rPr>
+          <w:rFonts w:cstheme="minorHAnsi"/>
+          <w:sz w:val="24"/>
+          <w:szCs w:val="22"/>
+          <w:lang w:val="en-US"/>
+        </w:rPr>
+      </w:pPr>
+      <w:r>
+        <w:rPr>
+          <w:rFonts w:cstheme="minorHAnsi"/>
+          <w:sz w:val="24"/>
+          <w:szCs w:val="22"/>
+          <w:lang w:val="en-US"/>
+        </w:rPr>
+        <w:t>This command undoes all commits after the specified commit. In place of [commit], use the id of the commit until which you have to undo changes. Commit id will be something like “</w:t>
+      </w:r>
+      <w:r>
+        <w:rPr>
+          <w:rFonts w:cstheme="minorHAnsi"/>
+          <w:sz w:val="24"/>
+          <w:szCs w:val="22"/>
+          <w:lang w:val="en-US"/>
+        </w:rPr>
+        <w:t>2a98055</w:t>
+      </w:r>
+      <w:r>
+        <w:rPr>
+          <w:rFonts w:cstheme="minorHAnsi"/>
+          <w:sz w:val="24"/>
+          <w:szCs w:val="22"/>
+          <w:lang w:val="en-US"/>
+        </w:rPr>
+        <w:t>”, it is the number generated when you do a commit on any branch. You can see it in the output after the commit command. You can also use the command -</w:t>
+      </w:r>
+    </w:p>
+    <w:p>
+      <w:pPr>
+        <w:ind w:left="720"/>
+        <w:rPr>
+          <w:i/>
+          <w:iCs/>
+          <w:sz w:val="24"/>
+          <w:szCs w:val="22"/>
+        </w:rPr>
+      </w:pPr>
+      <w:r>
+        <w:rPr>
+          <w:rFonts w:cstheme="minorHAnsi"/>
+          <w:sz w:val="24"/>
+          <w:szCs w:val="22"/>
+          <w:lang w:val="en-US"/>
+        </w:rPr>
+        <w:tab/>
+      </w:r>
+      <w:r>
+        <w:rPr>
+          <w:i/>
+          <w:iCs/>
+          <w:sz w:val="24"/>
+          <w:szCs w:val="22"/>
+        </w:rPr>
+        <w:t xml:space="preserve">git log </w:t>
+      </w:r>
+      <w:r>
+        <w:rPr>
+          <w:i/>
+          <w:iCs/>
+          <w:sz w:val="24"/>
+          <w:szCs w:val="22"/>
+        </w:rPr>
+        <w:t>--</w:t>
+      </w:r>
+      <w:proofErr w:type="spellStart"/>
+      <w:r>
+        <w:rPr>
+          <w:i/>
+          <w:iCs/>
+          <w:sz w:val="24"/>
+          <w:szCs w:val="22"/>
+        </w:rPr>
+        <w:t>oneline</w:t>
+      </w:r>
+      <w:proofErr w:type="spellEnd"/>
+    </w:p>
+    <w:p>
+      <w:pPr>
+        <w:rPr>
+          <w:sz w:val="24"/>
+          <w:szCs w:val="22"/>
+        </w:rPr>
+      </w:pPr>
+      <w:r>
+        <w:rPr>
+          <w:sz w:val="24"/>
+          <w:szCs w:val="22"/>
+        </w:rPr>
+        <w:t>to find commit ids.</w:t>
+      </w:r>
+    </w:p>
+    <w:p>
+      <w:pPr>
+        <w:rPr>
+          <w:rFonts w:asciiTheme="majorHAnsi" w:hAnsiTheme="majorHAnsi" w:cstheme="majorHAnsi"/>
+          <w:sz w:val="28"/>
+          <w:szCs w:val="24"/>
           <w:lang w:val="en-US"/>
         </w:rPr>
       </w:pPr>

</xml_diff>

<commit_message>
Added pull command to the Working with GitHub document
</commit_message>
<xml_diff>
--- a/Project Guidelines/Working with GitHub.docx
+++ b/Project Guidelines/Working with GitHub.docx
@@ -676,6 +676,89 @@
       </w:pPr>
       <w:r>
         <w:rPr>
+          <w:sz w:val="24"/>
+          <w:szCs w:val="22"/>
+          <w:lang w:val="en-US"/>
+        </w:rPr>
+        <w:t xml:space="preserve">To synchronize your files and folders  in the master branch with the online </w:t>
+      </w:r>
+      <w:proofErr w:type="spellStart"/>
+      <w:r>
+        <w:rPr>
+          <w:sz w:val="24"/>
+          <w:szCs w:val="22"/>
+          <w:lang w:val="en-US"/>
+        </w:rPr>
+        <w:t>git</w:t>
+      </w:r>
+      <w:proofErr w:type="spellEnd"/>
+      <w:r>
+        <w:rPr>
+          <w:sz w:val="24"/>
+          <w:szCs w:val="22"/>
+          <w:lang w:val="en-US"/>
+        </w:rPr>
+        <w:t xml:space="preserve"> repository, use the following command - </w:t>
+      </w:r>
+    </w:p>
+    <w:p>
+      <w:pPr>
+        <w:pStyle w:val="ListParagraph"/>
+        <w:ind w:left="1440"/>
+        <w:rPr>
+          <w:i/>
+          <w:iCs/>
+          <w:sz w:val="24"/>
+          <w:szCs w:val="22"/>
+          <w:lang w:val="en-US"/>
+        </w:rPr>
+      </w:pPr>
+      <w:r>
+        <w:rPr>
+          <w:i/>
+          <w:iCs/>
+          <w:sz w:val="24"/>
+          <w:szCs w:val="22"/>
+          <w:lang w:val="en-US"/>
+        </w:rPr>
+        <w:t>git</w:t>
+      </w:r>
+      <w:r>
+        <w:rPr>
+          <w:i/>
+          <w:iCs/>
+          <w:sz w:val="24"/>
+          <w:szCs w:val="22"/>
+          <w:lang w:val="en-US"/>
+        </w:rPr>
+        <w:t xml:space="preserve"> pull</w:t>
+      </w:r>
+      <w:r>
+        <w:rPr>
+          <w:i/>
+          <w:iCs/>
+          <w:sz w:val="24"/>
+          <w:szCs w:val="22"/>
+          <w:lang w:val="en-US"/>
+        </w:rPr>
+        <w:t xml:space="preserve"> </w:t>
+      </w:r>
+    </w:p>
+    <w:p>
+      <w:pPr>
+        <w:pStyle w:val="ListParagraph"/>
+        <w:numPr>
+          <w:ilvl w:val="0"/>
+          <w:numId w:val="3"/>
+        </w:numPr>
+        <w:rPr>
+          <w:sz w:val="24"/>
+          <w:szCs w:val="22"/>
+          <w:lang w:val="en-US"/>
+        </w:rPr>
+      </w:pPr>
+      <w:r>
+        <w:rPr>
           <w:b/>
           <w:bCs/>
           <w:sz w:val="24"/>
@@ -862,6 +945,7 @@
           <w:sz w:val="24"/>
           <w:szCs w:val="22"/>
         </w:rPr>
+        <w:lastRenderedPageBreak/>
         <w:t>Note: the checkout</w:t>
       </w:r>
       <w:r>
@@ -926,7 +1010,6 @@
           <w:sz w:val="24"/>
           <w:szCs w:val="22"/>
         </w:rPr>
-        <w:lastRenderedPageBreak/>
         <w:t>This command also helps to find files that have changes which are not committed.</w:t>
       </w:r>
     </w:p>
@@ -1596,6 +1679,165 @@
         </w:rPr>
         <w:t>(The push command uploads all changes to the current branch.)</w:t>
       </w:r>
+    </w:p>
+    <w:p>
+      <w:pPr>
+        <w:ind w:left="1440"/>
+        <w:rPr>
+          <w:sz w:val="24"/>
+          <w:szCs w:val="22"/>
+        </w:rPr>
+      </w:pPr>
+      <w:r>
+        <w:rPr>
+          <w:sz w:val="24"/>
+          <w:szCs w:val="22"/>
+        </w:rPr>
+        <w:t>Note: If you get the following error while pushing -</w:t>
+      </w:r>
+    </w:p>
+    <w:p>
+      <w:pPr>
+        <w:ind w:left="1440"/>
+        <w:rPr>
+          <w:color w:val="FF0000"/>
+          <w:sz w:val="24"/>
+          <w:szCs w:val="22"/>
+        </w:rPr>
+      </w:pPr>
+      <w:r>
+        <w:rPr>
+          <w:color w:val="FF0000"/>
+          <w:sz w:val="24"/>
+          <w:szCs w:val="22"/>
+        </w:rPr>
+        <w:t>error: failed to push some refs to 'https://github.com/jincy-p-janardhanan/Career-Information-and-Recruitment-Portal.git'</w:t>
+      </w:r>
+    </w:p>
+    <w:p>
+      <w:pPr>
+        <w:ind w:left="1440"/>
+        <w:rPr>
+          <w:color w:val="FF0000"/>
+          <w:sz w:val="24"/>
+          <w:szCs w:val="22"/>
+        </w:rPr>
+      </w:pPr>
+      <w:r>
+        <w:rPr>
+          <w:color w:val="FF0000"/>
+          <w:sz w:val="24"/>
+          <w:szCs w:val="22"/>
+        </w:rPr>
+        <w:t>hint: Updates were rejected because the remote contains work that you do</w:t>
+      </w:r>
+    </w:p>
+    <w:p>
+      <w:pPr>
+        <w:ind w:left="1440"/>
+        <w:rPr>
+          <w:color w:val="FF0000"/>
+          <w:sz w:val="24"/>
+          <w:szCs w:val="22"/>
+        </w:rPr>
+      </w:pPr>
+      <w:r>
+        <w:rPr>
+          <w:color w:val="FF0000"/>
+          <w:sz w:val="24"/>
+          <w:szCs w:val="22"/>
+        </w:rPr>
+        <w:t>hint: not have locally. This is usually caused by another repository pushing</w:t>
+      </w:r>
+    </w:p>
+    <w:p>
+      <w:pPr>
+        <w:ind w:left="1440"/>
+        <w:rPr>
+          <w:color w:val="FF0000"/>
+          <w:sz w:val="24"/>
+          <w:szCs w:val="22"/>
+        </w:rPr>
+      </w:pPr>
+      <w:r>
+        <w:rPr>
+          <w:color w:val="FF0000"/>
+          <w:sz w:val="24"/>
+          <w:szCs w:val="22"/>
+        </w:rPr>
+        <w:t>hint: to the same ref. You may want to first integrate the remote changes</w:t>
+      </w:r>
+    </w:p>
+    <w:p>
+      <w:pPr>
+        <w:ind w:left="1440"/>
+        <w:rPr>
+          <w:color w:val="FF0000"/>
+          <w:sz w:val="24"/>
+          <w:szCs w:val="22"/>
+        </w:rPr>
+      </w:pPr>
+      <w:r>
+        <w:rPr>
+          <w:color w:val="FF0000"/>
+          <w:sz w:val="24"/>
+          <w:szCs w:val="22"/>
+        </w:rPr>
+        <w:t>hint: (e.g., 'git pull ...') before pushing again.</w:t>
+      </w:r>
+    </w:p>
+    <w:p>
+      <w:pPr>
+        <w:ind w:left="1440"/>
+        <w:rPr>
+          <w:color w:val="FF0000"/>
+          <w:sz w:val="24"/>
+          <w:szCs w:val="22"/>
+        </w:rPr>
+      </w:pPr>
+      <w:r>
+        <w:rPr>
+          <w:color w:val="FF0000"/>
+          <w:sz w:val="24"/>
+          <w:szCs w:val="22"/>
+        </w:rPr>
+        <w:t>hint: See the 'Note about fast-forwards' in 'git push --help' for details.</w:t>
+      </w:r>
+    </w:p>
+    <w:p>
+      <w:pPr>
+        <w:ind w:left="1440"/>
+        <w:rPr>
+          <w:color w:val="FF0000"/>
+          <w:sz w:val="24"/>
+          <w:szCs w:val="22"/>
+        </w:rPr>
+      </w:pPr>
+    </w:p>
+    <w:p>
+      <w:pPr>
+        <w:ind w:left="1440"/>
+        <w:rPr>
+          <w:sz w:val="24"/>
+          <w:szCs w:val="22"/>
+        </w:rPr>
+      </w:pPr>
+      <w:r>
+        <w:rPr>
+          <w:sz w:val="24"/>
+          <w:szCs w:val="22"/>
+        </w:rPr>
+        <w:t>Try using git pull command.</w:t>
+      </w:r>
+    </w:p>
+    <w:p>
+      <w:pPr>
+        <w:ind w:left="1440"/>
+        <w:rPr>
+          <w:sz w:val="24"/>
+          <w:szCs w:val="22"/>
+        </w:rPr>
+      </w:pPr>
     </w:p>
     <w:p>
       <w:pPr>
@@ -2335,7 +2577,7 @@
   <w:abstractNum w:abstractNumId="3" w15:restartNumberingAfterBreak="0">
     <w:nsid w:val="380F44F7"/>
     <w:multiLevelType w:val="hybridMultilevel"/>
-    <w:tmpl w:val="43FC6596"/>
+    <w:tmpl w:val="C90C4C36"/>
     <w:lvl w:ilvl="0" w:tplc="0809000F">
       <w:start w:val="1"/>
       <w:numFmt w:val="decimal"/>

</xml_diff>

<commit_message>
Added revert command to working with GitHub.docx
</commit_message>
<xml_diff>
--- a/Project Guidelines/Working with GitHub.docx
+++ b/Project Guidelines/Working with GitHub.docx
@@ -184,6 +184,7 @@
         <w:t xml:space="preserve">git config --global </w:t>
       </w:r>
       <w:proofErr w:type="spellStart"/>
+      <w:proofErr w:type="gramStart"/>
       <w:r>
         <w:rPr>
           <w:i/>
@@ -194,6 +195,7 @@
         <w:t>user.email</w:t>
       </w:r>
       <w:proofErr w:type="spellEnd"/>
+      <w:proofErr w:type="gramEnd"/>
       <w:r>
         <w:rPr>
           <w:i/>
@@ -680,59 +682,71 @@
           <w:szCs w:val="22"/>
           <w:lang w:val="en-US"/>
         </w:rPr>
-        <w:t xml:space="preserve">To synchronize your files and folders  in the master branch with the online </w:t>
-      </w:r>
-      <w:proofErr w:type="spellStart"/>
-      <w:r>
-        <w:rPr>
+        <w:t xml:space="preserve">To synchronize your files and </w:t>
+      </w:r>
+      <w:proofErr w:type="gramStart"/>
+      <w:r>
+        <w:rPr>
+          <w:sz w:val="24"/>
+          <w:szCs w:val="22"/>
+          <w:lang w:val="en-US"/>
+        </w:rPr>
+        <w:t>folders  in</w:t>
+      </w:r>
+      <w:proofErr w:type="gramEnd"/>
+      <w:r>
+        <w:rPr>
+          <w:sz w:val="24"/>
+          <w:szCs w:val="22"/>
+          <w:lang w:val="en-US"/>
+        </w:rPr>
+        <w:t xml:space="preserve"> the master branch with the online git repository, use the following command - </w:t>
+      </w:r>
+    </w:p>
+    <w:p>
+      <w:pPr>
+        <w:pStyle w:val="ListParagraph"/>
+        <w:ind w:left="1440"/>
+        <w:rPr>
+          <w:i/>
+          <w:iCs/>
+          <w:sz w:val="24"/>
+          <w:szCs w:val="22"/>
+          <w:lang w:val="en-US"/>
+        </w:rPr>
+      </w:pPr>
+      <w:r>
+        <w:rPr>
+          <w:i/>
+          <w:iCs/>
           <w:sz w:val="24"/>
           <w:szCs w:val="22"/>
           <w:lang w:val="en-US"/>
         </w:rPr>
         <w:t>git</w:t>
       </w:r>
-      <w:proofErr w:type="spellEnd"/>
-      <w:r>
-        <w:rPr>
-          <w:sz w:val="24"/>
-          <w:szCs w:val="22"/>
-          <w:lang w:val="en-US"/>
-        </w:rPr>
-        <w:t xml:space="preserve"> repository, use the following command - </w:t>
-      </w:r>
-    </w:p>
-    <w:p>
-      <w:pPr>
-        <w:pStyle w:val="ListParagraph"/>
-        <w:ind w:left="1440"/>
-        <w:rPr>
-          <w:i/>
-          <w:iCs/>
-          <w:sz w:val="24"/>
-          <w:szCs w:val="22"/>
-          <w:lang w:val="en-US"/>
-        </w:rPr>
-      </w:pPr>
-      <w:r>
-        <w:rPr>
-          <w:i/>
-          <w:iCs/>
-          <w:sz w:val="24"/>
-          <w:szCs w:val="22"/>
-          <w:lang w:val="en-US"/>
-        </w:rPr>
-        <w:t>git</w:t>
-      </w:r>
-      <w:r>
-        <w:rPr>
-          <w:i/>
-          <w:iCs/>
-          <w:sz w:val="24"/>
-          <w:szCs w:val="22"/>
-          <w:lang w:val="en-US"/>
-        </w:rPr>
-        <w:t xml:space="preserve"> pull</w:t>
-      </w:r>
+      <w:r>
+        <w:rPr>
+          <w:i/>
+          <w:iCs/>
+          <w:sz w:val="24"/>
+          <w:szCs w:val="22"/>
+          <w:lang w:val="en-US"/>
+        </w:rPr>
+        <w:t xml:space="preserve"> </w:t>
+      </w:r>
+      <w:proofErr w:type="gramStart"/>
+      <w:r>
+        <w:rPr>
+          <w:i/>
+          <w:iCs/>
+          <w:sz w:val="24"/>
+          <w:szCs w:val="22"/>
+          <w:lang w:val="en-US"/>
+        </w:rPr>
+        <w:t>pull</w:t>
+      </w:r>
+      <w:proofErr w:type="gramEnd"/>
       <w:r>
         <w:rPr>
           <w:i/>
@@ -1140,8 +1154,19 @@
           <w:sz w:val="24"/>
           <w:szCs w:val="22"/>
         </w:rPr>
-        <w:t>git add .</w:t>
-      </w:r>
+        <w:t xml:space="preserve">git </w:t>
+      </w:r>
+      <w:proofErr w:type="gramStart"/>
+      <w:r>
+        <w:rPr>
+          <w:i/>
+          <w:iCs/>
+          <w:sz w:val="24"/>
+          <w:szCs w:val="22"/>
+        </w:rPr>
+        <w:t>add .</w:t>
+      </w:r>
+      <w:proofErr w:type="gramEnd"/>
     </w:p>
     <w:p>
       <w:pPr>
@@ -2087,7 +2112,7 @@
           <w:szCs w:val="22"/>
           <w:lang w:val="en-US"/>
         </w:rPr>
-        <w:t>To undo a commit –</w:t>
+        <w:t xml:space="preserve">To undo a specific commit - </w:t>
       </w:r>
     </w:p>
     <w:p>
@@ -2100,6 +2125,7 @@
           <w:iCs/>
           <w:sz w:val="24"/>
           <w:szCs w:val="22"/>
+          <w:lang w:val="en-US"/>
         </w:rPr>
       </w:pPr>
       <w:r>
@@ -2109,6 +2135,215 @@
           <w:iCs/>
           <w:sz w:val="24"/>
           <w:szCs w:val="22"/>
+          <w:lang w:val="en-US"/>
+        </w:rPr>
+        <w:t>git revert [commit]</w:t>
+      </w:r>
+    </w:p>
+    <w:p>
+      <w:pPr>
+        <w:ind w:left="720"/>
+        <w:rPr>
+          <w:rFonts w:cstheme="minorHAnsi"/>
+          <w:sz w:val="24"/>
+          <w:szCs w:val="22"/>
+          <w:lang w:val="en-US"/>
+        </w:rPr>
+      </w:pPr>
+      <w:r>
+        <w:rPr>
+          <w:rFonts w:cstheme="minorHAnsi"/>
+          <w:sz w:val="24"/>
+          <w:szCs w:val="22"/>
+          <w:lang w:val="en-US"/>
+        </w:rPr>
+        <w:t>In place of [commit], use the id of the commit which you have to undo</w:t>
+      </w:r>
+      <w:r>
+        <w:rPr>
+          <w:rFonts w:cstheme="minorHAnsi"/>
+          <w:sz w:val="24"/>
+          <w:szCs w:val="22"/>
+          <w:lang w:val="en-US"/>
+        </w:rPr>
+        <w:t>.</w:t>
+      </w:r>
+      <w:r>
+        <w:rPr>
+          <w:rFonts w:cstheme="minorHAnsi"/>
+          <w:sz w:val="24"/>
+          <w:szCs w:val="22"/>
+          <w:lang w:val="en-US"/>
+        </w:rPr>
+        <w:t xml:space="preserve"> Commit id will be something like “</w:t>
+      </w:r>
+      <w:r>
+        <w:rPr>
+          <w:rFonts w:cstheme="minorHAnsi"/>
+          <w:sz w:val="24"/>
+          <w:szCs w:val="22"/>
+          <w:lang w:val="en-US"/>
+        </w:rPr>
+        <w:t>2a98055</w:t>
+      </w:r>
+      <w:r>
+        <w:rPr>
+          <w:rFonts w:cstheme="minorHAnsi"/>
+          <w:sz w:val="24"/>
+          <w:szCs w:val="22"/>
+          <w:lang w:val="en-US"/>
+        </w:rPr>
+        <w:t>”, it is the number generated when you do a commit on any branch. You can see it in the output after the commit command. You can also use the command -</w:t>
+      </w:r>
+    </w:p>
+    <w:p>
+      <w:pPr>
+        <w:ind w:left="720"/>
+        <w:rPr>
+          <w:i/>
+          <w:iCs/>
+          <w:sz w:val="24"/>
+          <w:szCs w:val="22"/>
+        </w:rPr>
+      </w:pPr>
+      <w:r>
+        <w:rPr>
+          <w:rFonts w:cstheme="minorHAnsi"/>
+          <w:sz w:val="24"/>
+          <w:szCs w:val="22"/>
+          <w:lang w:val="en-US"/>
+        </w:rPr>
+        <w:tab/>
+      </w:r>
+      <w:r>
+        <w:rPr>
+          <w:i/>
+          <w:iCs/>
+          <w:sz w:val="24"/>
+          <w:szCs w:val="22"/>
+        </w:rPr>
+        <w:t xml:space="preserve">git log </w:t>
+      </w:r>
+      <w:r>
+        <w:rPr>
+          <w:i/>
+          <w:iCs/>
+          <w:sz w:val="24"/>
+          <w:szCs w:val="22"/>
+        </w:rPr>
+        <w:t>--</w:t>
+      </w:r>
+      <w:proofErr w:type="spellStart"/>
+      <w:r>
+        <w:rPr>
+          <w:i/>
+          <w:iCs/>
+          <w:sz w:val="24"/>
+          <w:szCs w:val="22"/>
+        </w:rPr>
+        <w:t>oneline</w:t>
+      </w:r>
+      <w:proofErr w:type="spellEnd"/>
+    </w:p>
+    <w:p>
+      <w:pPr>
+        <w:ind w:firstLine="720"/>
+        <w:rPr>
+          <w:rFonts w:cstheme="minorHAnsi"/>
+          <w:sz w:val="24"/>
+          <w:szCs w:val="22"/>
+          <w:lang w:val="en-US"/>
+        </w:rPr>
+      </w:pPr>
+      <w:r>
+        <w:rPr>
+          <w:sz w:val="24"/>
+          <w:szCs w:val="22"/>
+        </w:rPr>
+        <w:t>to find commit ids.</w:t>
+      </w:r>
+    </w:p>
+    <w:p>
+      <w:pPr>
+        <w:pStyle w:val="ListParagraph"/>
+        <w:numPr>
+          <w:ilvl w:val="0"/>
+          <w:numId w:val="6"/>
+        </w:numPr>
+        <w:rPr>
+          <w:rFonts w:cstheme="minorHAnsi"/>
+          <w:i/>
+          <w:iCs/>
+          <w:sz w:val="24"/>
+          <w:szCs w:val="22"/>
+          <w:lang w:val="en-US"/>
+        </w:rPr>
+      </w:pPr>
+      <w:r>
+        <w:rPr>
+          <w:rFonts w:cstheme="minorHAnsi"/>
+          <w:sz w:val="24"/>
+          <w:szCs w:val="22"/>
+          <w:lang w:val="en-US"/>
+        </w:rPr>
+        <w:t>To undo a</w:t>
+      </w:r>
+      <w:r>
+        <w:rPr>
+          <w:rFonts w:cstheme="minorHAnsi"/>
+          <w:sz w:val="24"/>
+          <w:szCs w:val="22"/>
+          <w:lang w:val="en-US"/>
+        </w:rPr>
+        <w:t>ll</w:t>
+      </w:r>
+      <w:r>
+        <w:rPr>
+          <w:rFonts w:cstheme="minorHAnsi"/>
+          <w:sz w:val="24"/>
+          <w:szCs w:val="22"/>
+          <w:lang w:val="en-US"/>
+        </w:rPr>
+        <w:t xml:space="preserve"> commit</w:t>
+      </w:r>
+      <w:r>
+        <w:rPr>
+          <w:rFonts w:cstheme="minorHAnsi"/>
+          <w:sz w:val="24"/>
+          <w:szCs w:val="22"/>
+          <w:lang w:val="en-US"/>
+        </w:rPr>
+        <w:t>s after a specific commit</w:t>
+      </w:r>
+      <w:r>
+        <w:rPr>
+          <w:rFonts w:cstheme="minorHAnsi"/>
+          <w:sz w:val="24"/>
+          <w:szCs w:val="22"/>
+          <w:lang w:val="en-US"/>
+        </w:rPr>
+        <w:t xml:space="preserve"> –</w:t>
+      </w:r>
+    </w:p>
+    <w:p>
+      <w:pPr>
+        <w:pStyle w:val="ListParagraph"/>
+        <w:ind w:left="1440"/>
+        <w:rPr>
+          <w:rFonts w:cstheme="minorHAnsi"/>
+          <w:i/>
+          <w:iCs/>
+          <w:sz w:val="24"/>
+          <w:szCs w:val="22"/>
+        </w:rPr>
+      </w:pPr>
+      <w:r>
+        <w:rPr>
+          <w:rFonts w:cstheme="minorHAnsi"/>
+          <w:i/>
+          <w:iCs/>
+          <w:sz w:val="24"/>
+          <w:szCs w:val="22"/>
         </w:rPr>
         <w:t>git reset [commit]</w:t>
       </w:r>
@@ -2130,93 +2365,12 @@
           <w:szCs w:val="22"/>
           <w:lang w:val="en-US"/>
         </w:rPr>
-        <w:t>This command undoes all commits after the specified commit. In place of [commit], use the id of the commit until which you have to undo changes. Commit id will be something like “</w:t>
-      </w:r>
-      <w:r>
-        <w:rPr>
-          <w:rFonts w:cstheme="minorHAnsi"/>
-          <w:sz w:val="24"/>
-          <w:szCs w:val="22"/>
-          <w:lang w:val="en-US"/>
-        </w:rPr>
-        <w:t>2a98055</w:t>
-      </w:r>
-      <w:r>
-        <w:rPr>
-          <w:rFonts w:cstheme="minorHAnsi"/>
-          <w:sz w:val="24"/>
-          <w:szCs w:val="22"/>
-          <w:lang w:val="en-US"/>
-        </w:rPr>
-        <w:t>”, it is the number generated when you do a commit on any branch. You can see it in the output after the commit command. You can also use the command -</w:t>
+        <w:t xml:space="preserve">This command undoes all commits after the specified commit. </w:t>
       </w:r>
     </w:p>
     <w:p>
       <w:pPr>
         <w:ind w:left="720"/>
-        <w:rPr>
-          <w:i/>
-          <w:iCs/>
-          <w:sz w:val="24"/>
-          <w:szCs w:val="22"/>
-        </w:rPr>
-      </w:pPr>
-      <w:r>
-        <w:rPr>
-          <w:rFonts w:cstheme="minorHAnsi"/>
-          <w:sz w:val="24"/>
-          <w:szCs w:val="22"/>
-          <w:lang w:val="en-US"/>
-        </w:rPr>
-        <w:tab/>
-      </w:r>
-      <w:r>
-        <w:rPr>
-          <w:i/>
-          <w:iCs/>
-          <w:sz w:val="24"/>
-          <w:szCs w:val="22"/>
-        </w:rPr>
-        <w:t xml:space="preserve">git log </w:t>
-      </w:r>
-      <w:r>
-        <w:rPr>
-          <w:i/>
-          <w:iCs/>
-          <w:sz w:val="24"/>
-          <w:szCs w:val="22"/>
-        </w:rPr>
-        <w:t>--</w:t>
-      </w:r>
-      <w:proofErr w:type="spellStart"/>
-      <w:r>
-        <w:rPr>
-          <w:i/>
-          <w:iCs/>
-          <w:sz w:val="24"/>
-          <w:szCs w:val="22"/>
-        </w:rPr>
-        <w:t>oneline</w:t>
-      </w:r>
-      <w:proofErr w:type="spellEnd"/>
-    </w:p>
-    <w:p>
-      <w:pPr>
-        <w:rPr>
-          <w:sz w:val="24"/>
-          <w:szCs w:val="22"/>
-        </w:rPr>
-      </w:pPr>
-      <w:r>
-        <w:rPr>
-          <w:sz w:val="24"/>
-          <w:szCs w:val="22"/>
-        </w:rPr>
-        <w:t>to find commit ids.</w:t>
-      </w:r>
-    </w:p>
-    <w:p>
-      <w:pPr>
         <w:rPr>
           <w:rFonts w:asciiTheme="majorHAnsi" w:hAnsiTheme="majorHAnsi" w:cstheme="majorHAnsi"/>
           <w:sz w:val="28"/>

</xml_diff>